<commit_message>
Added two spot lights and changed AA to 8x. Scene ready to proceed with shader work.
</commit_message>
<xml_diff>
--- a/Assignment 1/Workshop 3 (Week 4) - Assignment 1 Preparation(1).docx
+++ b/Assignment 1/Workshop 3 (Week 4) - Assignment 1 Preparation(1).docx
@@ -300,15 +300,7 @@
         <w:rPr>
           <w:highlight w:val="green"/>
         </w:rPr>
-        <w:t>erson cam</w:t>
-      </w:r>
-      <w:bookmarkStart w:id="0" w:name="_GoBack"/>
-      <w:bookmarkEnd w:id="0"/>
-      <w:r>
-        <w:rPr>
-          <w:highlight w:val="green"/>
-        </w:rPr>
-        <w:t xml:space="preserve">era attached. </w:t>
+        <w:t xml:space="preserve">erson camera attached. </w:t>
       </w:r>
       <w:r>
         <w:rPr>
@@ -360,7 +352,7 @@
       </w:r>
       <w:r>
         <w:rPr>
-          <w:highlight w:val="yellow"/>
+          <w:highlight w:val="green"/>
         </w:rPr>
         <w:t>Assignment 1 CRA to save yourself some time.</w:t>
       </w:r>
@@ -533,20 +525,38 @@
         <w:t xml:space="preserve"> so that it has the visual effect of the Sun rising in the East and setting in the West.</w:t>
       </w:r>
       <w:r>
-        <w:t xml:space="preserve"> This </w:t>
+        <w:t xml:space="preserve"> </w:t>
+      </w:r>
+      <w:r>
+        <w:rPr>
+          <w:highlight w:val="green"/>
+        </w:rPr>
+        <w:t xml:space="preserve">This </w:t>
       </w:r>
       <w:proofErr w:type="spellStart"/>
       <w:r>
+        <w:rPr>
+          <w:highlight w:val="green"/>
+        </w:rPr>
         <w:t>lightsource</w:t>
       </w:r>
       <w:proofErr w:type="spellEnd"/>
       <w:r>
+        <w:rPr>
+          <w:highlight w:val="green"/>
+        </w:rPr>
         <w:t xml:space="preserve"> should be controlled via a </w:t>
       </w:r>
       <w:r>
+        <w:rPr>
+          <w:highlight w:val="green"/>
+        </w:rPr>
         <w:t>public variable</w:t>
       </w:r>
       <w:r>
+        <w:rPr>
+          <w:highlight w:val="green"/>
+        </w:rPr>
         <w:t xml:space="preserve"> within a script attached to the Sun.</w:t>
       </w:r>
       <w:r>
@@ -555,40 +565,67 @@
     </w:p>
     <w:p>
       <w:r>
+        <w:rPr>
+          <w:highlight w:val="green"/>
+        </w:rPr>
         <w:t xml:space="preserve">Finally, add </w:t>
       </w:r>
       <w:r>
+        <w:rPr>
+          <w:highlight w:val="green"/>
+        </w:rPr>
         <w:t>three</w:t>
       </w:r>
       <w:r>
+        <w:rPr>
+          <w:highlight w:val="green"/>
+        </w:rPr>
         <w:t xml:space="preserve"> simple but varied models to your scene to demonstrate the lighting </w:t>
       </w:r>
       <w:proofErr w:type="spellStart"/>
       <w:r>
+        <w:rPr>
+          <w:highlight w:val="green"/>
+        </w:rPr>
         <w:t>effects you</w:t>
       </w:r>
       <w:proofErr w:type="spellEnd"/>
       <w:r>
+        <w:rPr>
+          <w:highlight w:val="green"/>
+        </w:rPr>
         <w:t xml:space="preserve"> will implement </w:t>
       </w:r>
       <w:r>
+        <w:rPr>
+          <w:highlight w:val="green"/>
+        </w:rPr>
         <w:t>in the Assignment</w:t>
       </w:r>
       <w:r>
-        <w:t>.</w:t>
-      </w:r>
-      <w:r>
-        <w:t xml:space="preserve"> Th</w:t>
-      </w:r>
-      <w:r>
+        <w:rPr>
+          <w:highlight w:val="green"/>
+        </w:rPr>
+        <w:t>. Th</w:t>
+      </w:r>
+      <w:r>
+        <w:rPr>
+          <w:highlight w:val="green"/>
+        </w:rPr>
         <w:t xml:space="preserve">ese should be small in </w:t>
       </w:r>
       <w:proofErr w:type="spellStart"/>
       <w:r>
+        <w:rPr>
+          <w:highlight w:val="green"/>
+        </w:rPr>
         <w:t>filesize</w:t>
       </w:r>
       <w:proofErr w:type="spellEnd"/>
       <w:r>
+        <w:rPr>
+          <w:highlight w:val="green"/>
+        </w:rPr>
         <w:t xml:space="preserve"> but geometrically complex enough to provide interesting lighting properties.</w:t>
       </w:r>
       <w:r>
@@ -725,7 +762,12 @@
     </w:p>
     <w:p>
       <w:r>
-        <w:t>To start, first add two spotlights of different size, orientation, direction and colour to your scene, highlighting your objects from various angles.</w:t>
+        <w:t xml:space="preserve">To start, first add two spotlights of different size, orientation, direction and colour to your scene, highlighting your objects from </w:t>
+      </w:r>
+      <w:bookmarkStart w:id="0" w:name="_GoBack"/>
+      <w:bookmarkEnd w:id="0"/>
+      <w:r>
+        <w:t>various angles.</w:t>
       </w:r>
     </w:p>
     <w:p>
@@ -1829,6 +1871,7 @@
     <w:lsdException w:name="HTML Sample" w:semiHidden="1" w:unhideWhenUsed="1"/>
     <w:lsdException w:name="HTML Typewriter" w:semiHidden="1" w:unhideWhenUsed="1"/>
     <w:lsdException w:name="HTML Variable" w:semiHidden="1" w:unhideWhenUsed="1"/>
+    <w:lsdException w:name="Normal Table" w:semiHidden="1" w:unhideWhenUsed="1"/>
     <w:lsdException w:name="annotation subject" w:semiHidden="1" w:unhideWhenUsed="1"/>
     <w:lsdException w:name="No List" w:semiHidden="1" w:unhideWhenUsed="1"/>
     <w:lsdException w:name="Outline List 1" w:semiHidden="1" w:unhideWhenUsed="1"/>
@@ -1872,8 +1915,10 @@
     <w:lsdException w:name="Table Elegant" w:semiHidden="1" w:unhideWhenUsed="1"/>
     <w:lsdException w:name="Table Professional" w:semiHidden="1" w:unhideWhenUsed="1"/>
     <w:lsdException w:name="Table Subtle 1" w:semiHidden="1" w:unhideWhenUsed="1"/>
+    <w:lsdException w:name="Table Subtle 2" w:semiHidden="1" w:unhideWhenUsed="1"/>
     <w:lsdException w:name="Table Web 1" w:semiHidden="1" w:unhideWhenUsed="1"/>
     <w:lsdException w:name="Table Web 2" w:semiHidden="1" w:unhideWhenUsed="1"/>
+    <w:lsdException w:name="Table Web 3" w:semiHidden="1" w:unhideWhenUsed="1"/>
     <w:lsdException w:name="Balloon Text" w:semiHidden="1" w:unhideWhenUsed="1"/>
     <w:lsdException w:name="Table Grid" w:uiPriority="39"/>
     <w:lsdException w:name="Table Theme" w:semiHidden="1" w:unhideWhenUsed="1"/>

</xml_diff>